<commit_message>
Abgabe Doc fast fertig
</commit_message>
<xml_diff>
--- a/Abgabe.docx
+++ b/Abgabe.docx
@@ -348,10 +348,7 @@
         <w:t>Idee</w:t>
       </w:r>
       <w:r>
-        <w:t xml:space="preserve"> &amp; </w:t>
-      </w:r>
-      <w:r>
-        <w:t>Ausgangsdaten</w:t>
+        <w:t xml:space="preserve"> &amp; Ausgangsdaten</w:t>
       </w:r>
     </w:p>
     <w:p>
@@ -509,14 +506,27 @@
       <w:r>
         <w:t xml:space="preserve">Tabelle </w:t>
       </w:r>
-      <w:fldSimple w:instr=" SEQ Tabelle \* ARABIC ">
-        <w:r>
-          <w:rPr>
-            <w:noProof/>
-          </w:rPr>
-          <w:t>1</w:t>
-        </w:r>
-      </w:fldSimple>
+      <w:r>
+        <w:fldChar w:fldCharType="begin"/>
+      </w:r>
+      <w:r>
+        <w:instrText xml:space="preserve"> SEQ Tabelle \* ARABIC </w:instrText>
+      </w:r>
+      <w:r>
+        <w:fldChar w:fldCharType="separate"/>
+      </w:r>
+      <w:r>
+        <w:rPr>
+          <w:noProof/>
+        </w:rPr>
+        <w:t>1</w:t>
+      </w:r>
+      <w:r>
+        <w:rPr>
+          <w:noProof/>
+        </w:rPr>
+        <w:fldChar w:fldCharType="end"/>
+      </w:r>
       <w:bookmarkEnd w:id="0"/>
       <w:r>
         <w:t xml:space="preserve"> Punktwolkenklassifizierung im LAS-Format 1.1</w:t>
@@ -767,10 +777,7 @@
     </w:p>
     <w:p>
       <w:r>
-        <w:t>Die Untersuchungen basieren auf der Annahme, dass bei einem durchlässigen Kronendach viele Bodenpunkte und wenig Vegetationspunkte in der Punktwolke enthalten sind, bei einem undurchlässigen Kronendach dagegen genau umgekehrt.</w:t>
-      </w:r>
-      <w:r>
-        <w:t xml:space="preserve"> </w:t>
+        <w:t xml:space="preserve">Die Untersuchungen basieren auf der Annahme, dass bei einem durchlässigen Kronendach viele Bodenpunkte und wenig Vegetationspunkte in der Punktwolke enthalten sind, bei einem undurchlässigen Kronendach dagegen genau umgekehrt. </w:t>
       </w:r>
       <w:r>
         <w:t xml:space="preserve">Die Punktwolke wird daher </w:t>
@@ -866,6 +873,25 @@
       </w:pPr>
       <w:r>
         <w:t>Script</w:t>
+      </w:r>
+    </w:p>
+    <w:p>
+      <w:r>
+        <w:t xml:space="preserve">Das Script wurde in Microsoft Visual Studio Code und mithilfe der Versionskontrolle von GitHub </w:t>
+      </w:r>
+      <w:r>
+        <w:t>erstellt</w:t>
+      </w:r>
+      <w:r>
+        <w:t xml:space="preserve">, sodass alle Gruppenmitglieder stets am neuesten Stand </w:t>
+      </w:r>
+      <w:proofErr w:type="gramStart"/>
+      <w:r>
+        <w:t>des Projekt</w:t>
+      </w:r>
+      <w:proofErr w:type="gramEnd"/>
+      <w:r>
+        <w:t xml:space="preserve"> weiterarbeiten konnten.</w:t>
       </w:r>
     </w:p>
     <w:p>
@@ -960,14 +986,27 @@
       <w:r>
         <w:t xml:space="preserve">Abb. </w:t>
       </w:r>
-      <w:fldSimple w:instr=" SEQ Abb. \* ARABIC ">
-        <w:r>
-          <w:rPr>
-            <w:noProof/>
-          </w:rPr>
-          <w:t>1</w:t>
-        </w:r>
-      </w:fldSimple>
+      <w:r>
+        <w:fldChar w:fldCharType="begin"/>
+      </w:r>
+      <w:r>
+        <w:instrText xml:space="preserve"> SEQ Abb. \* ARABIC </w:instrText>
+      </w:r>
+      <w:r>
+        <w:fldChar w:fldCharType="separate"/>
+      </w:r>
+      <w:r>
+        <w:rPr>
+          <w:noProof/>
+        </w:rPr>
+        <w:t>1</w:t>
+      </w:r>
+      <w:r>
+        <w:rPr>
+          <w:noProof/>
+        </w:rPr>
+        <w:fldChar w:fldCharType="end"/>
+      </w:r>
       <w:bookmarkEnd w:id="1"/>
       <w:r>
         <w:t>: Einlesen der Punktdaten</w:t>
@@ -976,6 +1015,7 @@
     </w:p>
     <w:p>
       <w:r>
+        <w:lastRenderedPageBreak/>
         <w:t>Anschließend wurden die eingelesenen Daten in ein Array gespeichert. Ein neuer Array, der lediglich die Vegetationsklassen beschreibt („vegarray“) und ein Bodenarray („bodenarray“) wurden erstellt (</w:t>
       </w:r>
       <w:r>
@@ -1011,7 +1051,6 @@
         <w:rPr>
           <w:noProof/>
         </w:rPr>
-        <w:lastRenderedPageBreak/>
         <w:drawing>
           <wp:inline distT="0" distB="0" distL="0" distR="0" wp14:anchorId="7D45E249" wp14:editId="2DA909CE">
             <wp:extent cx="3104707" cy="1653654"/>
@@ -1057,14 +1096,27 @@
       <w:r>
         <w:t xml:space="preserve">Abb. </w:t>
       </w:r>
-      <w:fldSimple w:instr=" SEQ Abb. \* ARABIC ">
-        <w:r>
-          <w:rPr>
-            <w:noProof/>
-          </w:rPr>
-          <w:t>2</w:t>
-        </w:r>
-      </w:fldSimple>
+      <w:r>
+        <w:fldChar w:fldCharType="begin"/>
+      </w:r>
+      <w:r>
+        <w:instrText xml:space="preserve"> SEQ Abb. \* ARABIC </w:instrText>
+      </w:r>
+      <w:r>
+        <w:fldChar w:fldCharType="separate"/>
+      </w:r>
+      <w:r>
+        <w:rPr>
+          <w:noProof/>
+        </w:rPr>
+        <w:t>2</w:t>
+      </w:r>
+      <w:r>
+        <w:rPr>
+          <w:noProof/>
+        </w:rPr>
+        <w:fldChar w:fldCharType="end"/>
+      </w:r>
       <w:bookmarkEnd w:id="3"/>
       <w:r>
         <w:t>: Erstellen eines Vegetations- und eines Bodenarrays</w:t>
@@ -1158,14 +1210,27 @@
       <w:r>
         <w:t xml:space="preserve">Abb. </w:t>
       </w:r>
-      <w:fldSimple w:instr=" SEQ Abb. \* ARABIC ">
-        <w:r>
-          <w:rPr>
-            <w:noProof/>
-          </w:rPr>
-          <w:t>3</w:t>
-        </w:r>
-      </w:fldSimple>
+      <w:r>
+        <w:fldChar w:fldCharType="begin"/>
+      </w:r>
+      <w:r>
+        <w:instrText xml:space="preserve"> SEQ Abb. \* ARABIC </w:instrText>
+      </w:r>
+      <w:r>
+        <w:fldChar w:fldCharType="separate"/>
+      </w:r>
+      <w:r>
+        <w:rPr>
+          <w:noProof/>
+        </w:rPr>
+        <w:t>3</w:t>
+      </w:r>
+      <w:r>
+        <w:rPr>
+          <w:noProof/>
+        </w:rPr>
+        <w:fldChar w:fldCharType="end"/>
+      </w:r>
       <w:bookmarkEnd w:id="4"/>
       <w:r>
         <w:t>: X-Y-Ausdehnung der Punktdaten</w:t>
@@ -1259,14 +1324,27 @@
       <w:r>
         <w:t xml:space="preserve">Abb. </w:t>
       </w:r>
-      <w:fldSimple w:instr=" SEQ Abb. \* ARABIC ">
-        <w:r>
-          <w:rPr>
-            <w:noProof/>
-          </w:rPr>
-          <w:t>4</w:t>
-        </w:r>
-      </w:fldSimple>
+      <w:r>
+        <w:fldChar w:fldCharType="begin"/>
+      </w:r>
+      <w:r>
+        <w:instrText xml:space="preserve"> SEQ Abb. \* ARABIC </w:instrText>
+      </w:r>
+      <w:r>
+        <w:fldChar w:fldCharType="separate"/>
+      </w:r>
+      <w:r>
+        <w:rPr>
+          <w:noProof/>
+        </w:rPr>
+        <w:t>4</w:t>
+      </w:r>
+      <w:r>
+        <w:rPr>
+          <w:noProof/>
+        </w:rPr>
+        <w:fldChar w:fldCharType="end"/>
+      </w:r>
       <w:bookmarkEnd w:id="5"/>
       <w:r>
         <w:t>: Erstellen der verwendeten Arrays</w:t>
@@ -1355,14 +1433,27 @@
       <w:r>
         <w:t xml:space="preserve">Abb. </w:t>
       </w:r>
-      <w:fldSimple w:instr=" SEQ Abb. \* ARABIC ">
-        <w:r>
-          <w:rPr>
-            <w:noProof/>
-          </w:rPr>
-          <w:t>5</w:t>
-        </w:r>
-      </w:fldSimple>
+      <w:r>
+        <w:fldChar w:fldCharType="begin"/>
+      </w:r>
+      <w:r>
+        <w:instrText xml:space="preserve"> SEQ Abb. \* ARABIC </w:instrText>
+      </w:r>
+      <w:r>
+        <w:fldChar w:fldCharType="separate"/>
+      </w:r>
+      <w:r>
+        <w:rPr>
+          <w:noProof/>
+        </w:rPr>
+        <w:t>5</w:t>
+      </w:r>
+      <w:r>
+        <w:rPr>
+          <w:noProof/>
+        </w:rPr>
+        <w:fldChar w:fldCharType="end"/>
+      </w:r>
       <w:bookmarkEnd w:id="6"/>
       <w:r>
         <w:t>: Zählen der Bodenpunkte</w:t>
@@ -1462,14 +1553,27 @@
       <w:r>
         <w:t xml:space="preserve">Abb. </w:t>
       </w:r>
-      <w:fldSimple w:instr=" SEQ Abb. \* ARABIC ">
-        <w:r>
-          <w:rPr>
-            <w:noProof/>
-          </w:rPr>
-          <w:t>6</w:t>
-        </w:r>
-      </w:fldSimple>
+      <w:r>
+        <w:fldChar w:fldCharType="begin"/>
+      </w:r>
+      <w:r>
+        <w:instrText xml:space="preserve"> SEQ Abb. \* ARABIC </w:instrText>
+      </w:r>
+      <w:r>
+        <w:fldChar w:fldCharType="separate"/>
+      </w:r>
+      <w:r>
+        <w:rPr>
+          <w:noProof/>
+        </w:rPr>
+        <w:t>6</w:t>
+      </w:r>
+      <w:r>
+        <w:rPr>
+          <w:noProof/>
+        </w:rPr>
+        <w:fldChar w:fldCharType="end"/>
+      </w:r>
       <w:bookmarkEnd w:id="7"/>
       <w:r>
         <w:t>: Interpolation der Bodenpunkte</w:t>
@@ -1557,14 +1661,27 @@
       <w:r>
         <w:t xml:space="preserve">Abb. </w:t>
       </w:r>
-      <w:fldSimple w:instr=" SEQ Abb. \* ARABIC ">
-        <w:r>
-          <w:rPr>
-            <w:noProof/>
-          </w:rPr>
-          <w:t>7</w:t>
-        </w:r>
-      </w:fldSimple>
+      <w:r>
+        <w:fldChar w:fldCharType="begin"/>
+      </w:r>
+      <w:r>
+        <w:instrText xml:space="preserve"> SEQ Abb. \* ARABIC </w:instrText>
+      </w:r>
+      <w:r>
+        <w:fldChar w:fldCharType="separate"/>
+      </w:r>
+      <w:r>
+        <w:rPr>
+          <w:noProof/>
+        </w:rPr>
+        <w:t>7</w:t>
+      </w:r>
+      <w:r>
+        <w:rPr>
+          <w:noProof/>
+        </w:rPr>
+        <w:fldChar w:fldCharType="end"/>
+      </w:r>
       <w:bookmarkEnd w:id="8"/>
       <w:r>
         <w:t>: Vegetationspunkte über 2m Höhe</w:t>
@@ -1653,14 +1770,27 @@
       <w:r>
         <w:t xml:space="preserve">Abb. </w:t>
       </w:r>
-      <w:fldSimple w:instr=" SEQ Abb. \* ARABIC ">
-        <w:r>
-          <w:rPr>
-            <w:noProof/>
-          </w:rPr>
-          <w:t>8</w:t>
-        </w:r>
-      </w:fldSimple>
+      <w:r>
+        <w:fldChar w:fldCharType="begin"/>
+      </w:r>
+      <w:r>
+        <w:instrText xml:space="preserve"> SEQ Abb. \* ARABIC </w:instrText>
+      </w:r>
+      <w:r>
+        <w:fldChar w:fldCharType="separate"/>
+      </w:r>
+      <w:r>
+        <w:rPr>
+          <w:noProof/>
+        </w:rPr>
+        <w:t>8</w:t>
+      </w:r>
+      <w:r>
+        <w:rPr>
+          <w:noProof/>
+        </w:rPr>
+        <w:fldChar w:fldCharType="end"/>
+      </w:r>
       <w:bookmarkEnd w:id="9"/>
       <w:r>
         <w:t>: Berechnung Index 1 und Index 2</w:t>
@@ -1760,14 +1890,27 @@
       <w:r>
         <w:t xml:space="preserve">Abb. </w:t>
       </w:r>
-      <w:fldSimple w:instr=" SEQ Abb. \* ARABIC ">
-        <w:r>
-          <w:rPr>
-            <w:noProof/>
-          </w:rPr>
-          <w:t>9</w:t>
-        </w:r>
-      </w:fldSimple>
+      <w:r>
+        <w:fldChar w:fldCharType="begin"/>
+      </w:r>
+      <w:r>
+        <w:instrText xml:space="preserve"> SEQ Abb. \* ARABIC </w:instrText>
+      </w:r>
+      <w:r>
+        <w:fldChar w:fldCharType="separate"/>
+      </w:r>
+      <w:r>
+        <w:rPr>
+          <w:noProof/>
+        </w:rPr>
+        <w:t>9</w:t>
+      </w:r>
+      <w:r>
+        <w:rPr>
+          <w:noProof/>
+        </w:rPr>
+        <w:fldChar w:fldCharType="end"/>
+      </w:r>
       <w:bookmarkEnd w:id="10"/>
       <w:r>
         <w:t>: Export eines Arrays als Raster</w:t>
@@ -2089,14 +2232,27 @@
       <w:r>
         <w:t xml:space="preserve">Abb. </w:t>
       </w:r>
-      <w:fldSimple w:instr=" SEQ Abb. \* ARABIC ">
-        <w:r>
-          <w:rPr>
-            <w:noProof/>
-          </w:rPr>
-          <w:t>11</w:t>
-        </w:r>
-      </w:fldSimple>
+      <w:r>
+        <w:fldChar w:fldCharType="begin"/>
+      </w:r>
+      <w:r>
+        <w:instrText xml:space="preserve"> SEQ Abb. \* ARABIC </w:instrText>
+      </w:r>
+      <w:r>
+        <w:fldChar w:fldCharType="separate"/>
+      </w:r>
+      <w:r>
+        <w:rPr>
+          <w:noProof/>
+        </w:rPr>
+        <w:t>11</w:t>
+      </w:r>
+      <w:r>
+        <w:rPr>
+          <w:noProof/>
+        </w:rPr>
+        <w:fldChar w:fldCharType="end"/>
+      </w:r>
       <w:bookmarkEnd w:id="12"/>
       <w:r>
         <w:t xml:space="preserve"> Kronendachdurchlässigkeit dargestellt anhand von Index 1 (oben) und Index 2 (unten)</w:t>
@@ -2164,14 +2320,27 @@
       <w:r>
         <w:t xml:space="preserve">Abb. </w:t>
       </w:r>
-      <w:fldSimple w:instr=" SEQ Abb. \* ARABIC ">
-        <w:r>
-          <w:rPr>
-            <w:noProof/>
-          </w:rPr>
-          <w:t>12</w:t>
-        </w:r>
-      </w:fldSimple>
+      <w:r>
+        <w:fldChar w:fldCharType="begin"/>
+      </w:r>
+      <w:r>
+        <w:instrText xml:space="preserve"> SEQ Abb. \* ARABIC </w:instrText>
+      </w:r>
+      <w:r>
+        <w:fldChar w:fldCharType="separate"/>
+      </w:r>
+      <w:r>
+        <w:rPr>
+          <w:noProof/>
+        </w:rPr>
+        <w:t>12</w:t>
+      </w:r>
+      <w:r>
+        <w:rPr>
+          <w:noProof/>
+        </w:rPr>
+        <w:fldChar w:fldCharType="end"/>
+      </w:r>
       <w:bookmarkEnd w:id="13"/>
       <w:r>
         <w:t xml:space="preserve"> Vergrößerter Ausschnitt</w:t>
@@ -2243,14 +2412,27 @@
       <w:r>
         <w:t xml:space="preserve">Abb. </w:t>
       </w:r>
-      <w:fldSimple w:instr=" SEQ Abb. \* ARABIC ">
-        <w:r>
-          <w:rPr>
-            <w:noProof/>
-          </w:rPr>
-          <w:t>13</w:t>
-        </w:r>
-      </w:fldSimple>
+      <w:r>
+        <w:fldChar w:fldCharType="begin"/>
+      </w:r>
+      <w:r>
+        <w:instrText xml:space="preserve"> SEQ Abb. \* ARABIC </w:instrText>
+      </w:r>
+      <w:r>
+        <w:fldChar w:fldCharType="separate"/>
+      </w:r>
+      <w:r>
+        <w:rPr>
+          <w:noProof/>
+        </w:rPr>
+        <w:t>13</w:t>
+      </w:r>
+      <w:r>
+        <w:rPr>
+          <w:noProof/>
+        </w:rPr>
+        <w:fldChar w:fldCharType="end"/>
+      </w:r>
       <w:bookmarkEnd w:id="14"/>
       <w:r>
         <w:t xml:space="preserve"> </w:t>
@@ -2346,14 +2528,27 @@
       <w:r>
         <w:t xml:space="preserve">Abb. </w:t>
       </w:r>
-      <w:fldSimple w:instr=" SEQ Abb. \* ARABIC ">
-        <w:r>
-          <w:rPr>
-            <w:noProof/>
-          </w:rPr>
-          <w:t>14</w:t>
-        </w:r>
-      </w:fldSimple>
+      <w:r>
+        <w:fldChar w:fldCharType="begin"/>
+      </w:r>
+      <w:r>
+        <w:instrText xml:space="preserve"> SEQ Abb. \* ARABIC </w:instrText>
+      </w:r>
+      <w:r>
+        <w:fldChar w:fldCharType="separate"/>
+      </w:r>
+      <w:r>
+        <w:rPr>
+          <w:noProof/>
+        </w:rPr>
+        <w:t>14</w:t>
+      </w:r>
+      <w:r>
+        <w:rPr>
+          <w:noProof/>
+        </w:rPr>
+        <w:fldChar w:fldCharType="end"/>
+      </w:r>
       <w:r>
         <w:t xml:space="preserve"> </w:t>
       </w:r>
@@ -2487,14 +2682,27 @@
       <w:r>
         <w:t xml:space="preserve">Abb. </w:t>
       </w:r>
-      <w:fldSimple w:instr=" SEQ Abb. \* ARABIC ">
-        <w:r>
-          <w:rPr>
-            <w:noProof/>
-          </w:rPr>
-          <w:t>15</w:t>
-        </w:r>
-      </w:fldSimple>
+      <w:r>
+        <w:fldChar w:fldCharType="begin"/>
+      </w:r>
+      <w:r>
+        <w:instrText xml:space="preserve"> SEQ Abb. \* ARABIC </w:instrText>
+      </w:r>
+      <w:r>
+        <w:fldChar w:fldCharType="separate"/>
+      </w:r>
+      <w:r>
+        <w:rPr>
+          <w:noProof/>
+        </w:rPr>
+        <w:t>15</w:t>
+      </w:r>
+      <w:r>
+        <w:rPr>
+          <w:noProof/>
+        </w:rPr>
+        <w:fldChar w:fldCharType="end"/>
+      </w:r>
       <w:bookmarkEnd w:id="15"/>
       <w:r>
         <w:t xml:space="preserve"> Index 2 mit Orthophoto</w:t>
@@ -2555,22 +2763,32 @@
     <w:p>
       <w:pPr>
         <w:pStyle w:val="Beschriftung"/>
-        <w:rPr>
-          <w:lang w:val="en-US"/>
-        </w:rPr>
       </w:pPr>
       <w:bookmarkStart w:id="16" w:name="_Ref33443326"/>
       <w:r>
         <w:t xml:space="preserve">Abb. </w:t>
       </w:r>
-      <w:fldSimple w:instr=" SEQ Abb. \* ARABIC ">
-        <w:r>
-          <w:rPr>
-            <w:noProof/>
-          </w:rPr>
-          <w:t>16</w:t>
-        </w:r>
-      </w:fldSimple>
+      <w:r>
+        <w:fldChar w:fldCharType="begin"/>
+      </w:r>
+      <w:r>
+        <w:instrText xml:space="preserve"> SEQ Abb. \* ARABIC </w:instrText>
+      </w:r>
+      <w:r>
+        <w:fldChar w:fldCharType="separate"/>
+      </w:r>
+      <w:r>
+        <w:rPr>
+          <w:noProof/>
+        </w:rPr>
+        <w:t>16</w:t>
+      </w:r>
+      <w:r>
+        <w:rPr>
+          <w:noProof/>
+        </w:rPr>
+        <w:fldChar w:fldCharType="end"/>
+      </w:r>
       <w:bookmarkEnd w:id="16"/>
       <w:r>
         <w:t xml:space="preserve"> Index 2 mit interpoliertem DGM</w:t>
@@ -2578,59 +2796,59 @@
     </w:p>
     <w:p>
       <w:pPr>
-        <w:pStyle w:val="berschrift1"/>
-        <w:rPr>
-          <w:lang w:val="en-US"/>
-        </w:rPr>
-      </w:pPr>
-      <w:r>
-        <w:rPr>
-          <w:lang w:val="en-US"/>
-        </w:rPr>
-        <w:t xml:space="preserve">Diskussion &amp; </w:t>
-      </w:r>
-      <w:r>
-        <w:rPr>
-          <w:lang w:val="en-US"/>
-        </w:rPr>
-        <w:t>Fazit</w:t>
-      </w:r>
-    </w:p>
-    <w:p>
-      <w:r>
-        <w:t xml:space="preserve">Die Durchlässigkeit der Kronendachs </w:t>
-      </w:r>
-      <w:r>
-        <w:t>kann</w:t>
-      </w:r>
-      <w:r>
-        <w:t xml:space="preserve"> mithilfe einer LiDAR Punktwolke </w:t>
-      </w:r>
-      <w:r>
-        <w:t xml:space="preserve">gut qunatifiziert und visualisiert werden. Wichtig ist jedoch eine Vorklassifizierung, um Bodenpunkte von </w:t>
-      </w:r>
-      <w:r>
-        <w:lastRenderedPageBreak/>
-        <w:t>Vegetationspunkten differenzieren zu können. Im Folgenden erwies es sich als hilfreich den Fokus auf Vegetation &gt;2m Bodenhöhe zu legen, um ein klareres Abbild der Bewaldung zu erhalten.</w:t>
-      </w:r>
-    </w:p>
-    <w:p>
-      <w:r>
-        <w:t>Bei der Prozessierung großer Punktwolken, wie sie in diesem Projekt bearbeitet wurden erwies es sich als hilfreich den Code dahingehend zu optimieren, dass unnötigge Doppelabfragen vermieden werden, um die Rechenzeit zu reduzieren.</w:t>
-      </w:r>
-    </w:p>
-    <w:p>
-      <w:r>
-        <w:t xml:space="preserve">Weiterhin wäre es interessant die </w:t>
-      </w:r>
-      <w:r>
-        <w:t xml:space="preserve">Höhenverteilung </w:t>
-      </w:r>
-      <w:r>
-        <w:t>der Vegetationspunkte zu untersuchen und so die Kronendachdurchlässigkeit zu ermitteln und möglicherweise Rückschlüsse auf Baumtyp ziehen zu können.</w:t>
+        <w:spacing w:line="259" w:lineRule="auto"/>
+        <w:jc w:val="left"/>
+      </w:pPr>
+      <w:r>
+        <w:br w:type="page"/>
       </w:r>
       <w:bookmarkStart w:id="17" w:name="_GoBack"/>
       <w:bookmarkEnd w:id="17"/>
+    </w:p>
+    <w:p>
+      <w:pPr>
+        <w:pStyle w:val="berschrift1"/>
+        <w:rPr>
+          <w:lang w:val="en-US"/>
+        </w:rPr>
+      </w:pPr>
+      <w:r>
+        <w:rPr>
+          <w:lang w:val="en-US"/>
+        </w:rPr>
+        <w:lastRenderedPageBreak/>
+        <w:t xml:space="preserve">Diskussion &amp; </w:t>
+      </w:r>
+      <w:r>
+        <w:rPr>
+          <w:lang w:val="en-US"/>
+        </w:rPr>
+        <w:t>Fazit</w:t>
+      </w:r>
+    </w:p>
+    <w:p>
+      <w:r>
+        <w:t xml:space="preserve">Die Durchlässigkeit der Kronendachs </w:t>
+      </w:r>
+      <w:r>
+        <w:t>kann</w:t>
+      </w:r>
+      <w:r>
+        <w:t xml:space="preserve"> mithilfe einer LiDAR Punktwolke </w:t>
+      </w:r>
+      <w:r>
+        <w:t>gut qunatifiziert und visualisiert werden. Wichtig ist jedoch eine Vorklassifizierung, um Bodenpunkte von Vegetationspunkten differenzieren zu können. Im Folgenden erwies es sich als hilfreich den Fokus auf Vegetation &gt;2m Bodenhöhe zu legen, um ein klareres Abbild der Bewaldung zu erhalten.</w:t>
+      </w:r>
+    </w:p>
+    <w:p>
+      <w:r>
+        <w:t>Bei der Prozessierung großer Punktwolken, wie sie in diesem Projekt bearbeitet wurden erwies es sich als hilfreich den Code dahingehend zu optimieren, dass unnötigge Doppelabfragen vermieden werden, um die Rechenzeit zu reduzieren.</w:t>
+      </w:r>
+    </w:p>
+    <w:p>
+      <w:r>
+        <w:t>Weiterhin wäre es interessant die Höhenverteilung der Vegetationspunkte zu untersuchen und so die Kronendachdurchlässigkeit zu ermitteln und möglicherweise Rückschlüsse auf Baumtyp ziehen zu können.</w:t>
+      </w:r>
     </w:p>
     <w:p>
       <w:pPr>
@@ -3502,6 +3720,7 @@
   <w:style w:type="character" w:default="1" w:styleId="Absatz-Standardschriftart">
     <w:name w:val="Default Paragraph Font"/>
     <w:uiPriority w:val="1"/>
+    <w:semiHidden/>
     <w:unhideWhenUsed/>
   </w:style>
   <w:style w:type="table" w:default="1" w:styleId="NormaleTabelle">
@@ -4035,7 +4254,7 @@
 </file>
 
 <file path=customXml/itemProps1.xml><?xml version="1.0" encoding="utf-8"?>
-<ds:datastoreItem xmlns:ds="http://schemas.openxmlformats.org/officeDocument/2006/customXml" ds:itemID="{451348F0-C66D-BD4E-8605-88FA5B394A75}">
+<ds:datastoreItem xmlns:ds="http://schemas.openxmlformats.org/officeDocument/2006/customXml" ds:itemID="{5A230744-9B37-BC44-9FCC-DD9B1B8AE70C}">
   <ds:schemaRefs>
     <ds:schemaRef ds:uri="http://schemas.openxmlformats.org/officeDocument/2006/bibliography"/>
   </ds:schemaRefs>

</xml_diff>